<commit_message>
MAJ manuel d'installation et  correction d'un bug d'encodage
</commit_message>
<xml_diff>
--- a/DOSSIERS A RENDRE/1.0/INC1/Manuel d'installation - Intégration de la librarie matériel sous QT.docx
+++ b/DOSSIERS A RENDRE/1.0/INC1/Manuel d'installation - Intégration de la librarie matériel sous QT.docx
@@ -1327,17 +1327,8 @@
                                 <w:b/>
                                 <w:sz w:val="28"/>
                               </w:rPr>
-                              <w:t xml:space="preserve">       Application </w:t>
+                              <w:t xml:space="preserve">       Application Qt</w:t>
                             </w:r>
-                            <w:proofErr w:type="spellStart"/>
-                            <w:r>
-                              <w:rPr>
-                                <w:b/>
-                                <w:sz w:val="28"/>
-                              </w:rPr>
-                              <w:t>Qt</w:t>
-                            </w:r>
-                            <w:proofErr w:type="spellEnd"/>
                           </w:p>
                         </w:txbxContent>
                       </wps:txbx>
@@ -1377,17 +1368,8 @@
                           <w:b/>
                           <w:sz w:val="28"/>
                         </w:rPr>
-                        <w:t xml:space="preserve">       Application </w:t>
+                        <w:t xml:space="preserve">       Application Qt</w:t>
                       </w:r>
-                      <w:proofErr w:type="spellStart"/>
-                      <w:r>
-                        <w:rPr>
-                          <w:b/>
-                          <w:sz w:val="28"/>
-                        </w:rPr>
-                        <w:t>Qt</w:t>
-                      </w:r>
-                      <w:proofErr w:type="spellEnd"/>
                     </w:p>
                   </w:txbxContent>
                 </v:textbox>
@@ -1860,21 +1842,7 @@
         <w:rPr>
           <w:rFonts w:ascii="Arial" w:hAnsi="Arial" w:cs="Arial"/>
         </w:rPr>
-        <w:t xml:space="preserve"> (</w:t>
-      </w:r>
-      <w:proofErr w:type="spellStart"/>
-      <w:r>
-        <w:rPr>
-          <w:rFonts w:ascii="Arial" w:hAnsi="Arial" w:cs="Arial"/>
-        </w:rPr>
-        <w:t>Dynamic</w:t>
-      </w:r>
-      <w:proofErr w:type="spellEnd"/>
-      <w:r>
-        <w:rPr>
-          <w:rFonts w:ascii="Arial" w:hAnsi="Arial" w:cs="Arial"/>
-        </w:rPr>
-        <w:t xml:space="preserve"> Link Library) </w:t>
+        <w:t xml:space="preserve"> (Dynamic Link Library) </w:t>
       </w:r>
       <w:r>
         <w:rPr>
@@ -1928,21 +1896,7 @@
         <w:rPr>
           <w:rFonts w:ascii="Arial" w:hAnsi="Arial" w:cs="Arial"/>
         </w:rPr>
-        <w:t xml:space="preserve">rique. Pour lier l’application </w:t>
-      </w:r>
-      <w:proofErr w:type="spellStart"/>
-      <w:r>
-        <w:rPr>
-          <w:rFonts w:ascii="Arial" w:hAnsi="Arial" w:cs="Arial"/>
-        </w:rPr>
-        <w:t>Qt</w:t>
-      </w:r>
-      <w:proofErr w:type="spellEnd"/>
-      <w:r>
-        <w:rPr>
-          <w:rFonts w:ascii="Arial" w:hAnsi="Arial" w:cs="Arial"/>
-        </w:rPr>
-        <w:t xml:space="preserve"> avec ce</w:t>
+        <w:t>rique. Pour lier l’application Qt avec ce</w:t>
       </w:r>
       <w:r>
         <w:rPr>
@@ -2173,21 +2127,7 @@
         <w:rPr>
           <w:rFonts w:ascii="Arial" w:hAnsi="Arial" w:cs="Arial"/>
         </w:rPr>
-        <w:t xml:space="preserve">projet </w:t>
-      </w:r>
-      <w:proofErr w:type="spellStart"/>
-      <w:r>
-        <w:rPr>
-          <w:rFonts w:ascii="Arial" w:hAnsi="Arial" w:cs="Arial"/>
-        </w:rPr>
-        <w:t>Qt</w:t>
-      </w:r>
-      <w:proofErr w:type="spellEnd"/>
-      <w:r>
-        <w:rPr>
-          <w:rFonts w:ascii="Arial" w:hAnsi="Arial" w:cs="Arial"/>
-        </w:rPr>
-        <w:t>. Nous détaillerons cette manipulation.</w:t>
+        <w:t>projet Qt. Nous détaillerons cette manipulation.</w:t>
       </w:r>
     </w:p>
     <w:p>
@@ -2417,18 +2357,8 @@
           <w:color w:val="000080"/>
           <w:szCs w:val="20"/>
         </w:rPr>
-        <w:t>#</w:t>
-      </w:r>
-      <w:proofErr w:type="spellStart"/>
-      <w:r>
-        <w:rPr>
-          <w:rFonts w:ascii="Arial" w:hAnsi="Arial" w:cs="Arial"/>
-          <w:color w:val="000080"/>
-          <w:szCs w:val="20"/>
-        </w:rPr>
-        <w:t>include</w:t>
-      </w:r>
-      <w:proofErr w:type="spellEnd"/>
+        <w:t>#include</w:t>
+      </w:r>
       <w:r>
         <w:rPr>
           <w:rFonts w:ascii="Arial" w:hAnsi="Arial" w:cs="Arial"/>
@@ -2443,25 +2373,7 @@
           <w:color w:val="008000"/>
           <w:szCs w:val="20"/>
         </w:rPr>
-        <w:t>"</w:t>
-      </w:r>
-      <w:proofErr w:type="spellStart"/>
-      <w:r>
-        <w:rPr>
-          <w:rFonts w:ascii="Arial" w:hAnsi="Arial" w:cs="Arial"/>
-          <w:color w:val="008000"/>
-          <w:szCs w:val="20"/>
-        </w:rPr>
-        <w:t>Canpcex.h</w:t>
-      </w:r>
-      <w:proofErr w:type="spellEnd"/>
-      <w:r>
-        <w:rPr>
-          <w:rFonts w:ascii="Arial" w:hAnsi="Arial" w:cs="Arial"/>
-          <w:color w:val="008000"/>
-          <w:szCs w:val="20"/>
-        </w:rPr>
-        <w:t>"</w:t>
+        <w:t>"Canpcex.h"</w:t>
       </w:r>
     </w:p>
     <w:p>
@@ -2577,21 +2489,8 @@
           <w:szCs w:val="28"/>
         </w:rPr>
         <w:lastRenderedPageBreak/>
-        <w:t xml:space="preserve">INSTALLATION DE MSVC SOUS </w:t>
-      </w:r>
-      <w:proofErr w:type="spellStart"/>
-      <w:r>
-        <w:rPr>
-          <w:rFonts w:ascii="Arial" w:hAnsi="Arial" w:cs="Arial"/>
-          <w:b/>
-          <w:bCs/>
-          <w:color w:val="FF0000"/>
-          <w:sz w:val="28"/>
-          <w:szCs w:val="28"/>
-        </w:rPr>
-        <w:t>Qt</w:t>
-      </w:r>
-      <w:proofErr w:type="spellEnd"/>
+        <w:t>INSTALLATION DE MSVC SOUS Qt</w:t>
+      </w:r>
     </w:p>
     <w:p>
       <w:pPr>
@@ -2638,21 +2537,7 @@
         <w:rPr>
           <w:rFonts w:ascii="Arial" w:hAnsi="Arial" w:cs="Arial"/>
         </w:rPr>
-        <w:t xml:space="preserve">Cette section décrit l’installation du compilateur C++ de Microsoft nommé MSVC (Microsoft Visual Compiler) et son intégration au sein de l’environnement de développement de </w:t>
-      </w:r>
-      <w:proofErr w:type="spellStart"/>
-      <w:r>
-        <w:rPr>
-          <w:rFonts w:ascii="Arial" w:hAnsi="Arial" w:cs="Arial"/>
-        </w:rPr>
-        <w:t>Qt</w:t>
-      </w:r>
-      <w:proofErr w:type="spellEnd"/>
-      <w:r>
-        <w:rPr>
-          <w:rFonts w:ascii="Arial" w:hAnsi="Arial" w:cs="Arial"/>
-        </w:rPr>
-        <w:t>.</w:t>
+        <w:t>Cette section décrit l’installation du compilateur C++ de Microsoft nommé MSVC (Microsoft Visual Compiler) et son intégration au sein de l’environnement de développement de Qt.</w:t>
       </w:r>
     </w:p>
     <w:p>
@@ -2853,60 +2738,28 @@
           <w:b/>
           <w:i/>
         </w:rPr>
-        <w:t xml:space="preserve">Intégration du compilateur sur </w:t>
-      </w:r>
-      <w:proofErr w:type="spellStart"/>
-      <w:r>
-        <w:rPr>
-          <w:rFonts w:ascii="Arial" w:hAnsi="Arial" w:cs="Arial"/>
-          <w:b/>
-          <w:i/>
-        </w:rPr>
-        <w:t>Qt</w:t>
-      </w:r>
-      <w:proofErr w:type="spellEnd"/>
-    </w:p>
-    <w:p>
-      <w:pPr>
-        <w:rPr>
-          <w:rFonts w:ascii="Arial" w:hAnsi="Arial" w:cs="Arial"/>
-        </w:rPr>
-      </w:pPr>
-    </w:p>
-    <w:p>
-      <w:pPr>
-        <w:rPr>
-          <w:rFonts w:ascii="Arial" w:hAnsi="Arial" w:cs="Arial"/>
-        </w:rPr>
-      </w:pPr>
-      <w:r>
-        <w:rPr>
-          <w:rFonts w:ascii="Arial" w:hAnsi="Arial" w:cs="Arial"/>
-        </w:rPr>
-        <w:t xml:space="preserve">Maintenant il faut ajouter un Kit sous </w:t>
-      </w:r>
-      <w:proofErr w:type="spellStart"/>
-      <w:r>
-        <w:rPr>
-          <w:rFonts w:ascii="Arial" w:hAnsi="Arial" w:cs="Arial"/>
-        </w:rPr>
-        <w:t>Qt</w:t>
-      </w:r>
-      <w:proofErr w:type="spellEnd"/>
-      <w:r>
-        <w:rPr>
-          <w:rFonts w:ascii="Arial" w:hAnsi="Arial" w:cs="Arial"/>
-        </w:rPr>
-        <w:t xml:space="preserve">. Les kits permettent de paramétrer un environnement de compilation et de choisir un compilateur, un debugger, le type de périphérique, la version de </w:t>
-      </w:r>
-      <w:proofErr w:type="spellStart"/>
-      <w:r>
-        <w:rPr>
-          <w:rFonts w:ascii="Arial" w:hAnsi="Arial" w:cs="Arial"/>
-        </w:rPr>
-        <w:t>Qt</w:t>
-      </w:r>
-      <w:proofErr w:type="spellEnd"/>
+        <w:t>Intégration du compilateur sur Qt</w:t>
+      </w:r>
+    </w:p>
+    <w:p>
+      <w:pPr>
+        <w:rPr>
+          <w:rFonts w:ascii="Arial" w:hAnsi="Arial" w:cs="Arial"/>
+        </w:rPr>
+      </w:pPr>
+    </w:p>
+    <w:p>
+      <w:pPr>
+        <w:rPr>
+          <w:rFonts w:ascii="Arial" w:hAnsi="Arial" w:cs="Arial"/>
+        </w:rPr>
+      </w:pPr>
+      <w:r>
+        <w:rPr>
+          <w:rFonts w:ascii="Arial" w:hAnsi="Arial" w:cs="Arial"/>
+        </w:rPr>
+        <w:t>Maintenant il faut ajouter un Kit sous Qt. Les kits permettent de paramétrer un environnement de compilation et de choisir un compilateur, un debugger, le type de périphérique, la version de Qt</w:t>
+      </w:r>
       <w:r>
         <w:rPr>
           <w:rFonts w:ascii="Arial" w:hAnsi="Arial" w:cs="Arial"/>
@@ -2956,16 +2809,8 @@
         <w:rPr>
           <w:rFonts w:ascii="Arial" w:hAnsi="Arial" w:cs="Arial"/>
         </w:rPr>
-        <w:t xml:space="preserve">compilateur est bien reconnu par </w:t>
-      </w:r>
-      <w:proofErr w:type="spellStart"/>
-      <w:r>
-        <w:rPr>
-          <w:rFonts w:ascii="Arial" w:hAnsi="Arial" w:cs="Arial"/>
-        </w:rPr>
-        <w:t>Qt</w:t>
-      </w:r>
-      <w:proofErr w:type="spellEnd"/>
+        <w:t>compilateur est bien reconnu par Qt</w:t>
+      </w:r>
     </w:p>
     <w:p>
       <w:pPr>
@@ -2989,25 +2834,7 @@
           <w:i/>
           <w:sz w:val="22"/>
         </w:rPr>
-        <w:t xml:space="preserve">Sous </w:t>
-      </w:r>
-      <w:proofErr w:type="spellStart"/>
-      <w:r>
-        <w:rPr>
-          <w:rFonts w:ascii="Arial" w:hAnsi="Arial" w:cs="Arial"/>
-          <w:i/>
-          <w:sz w:val="22"/>
-        </w:rPr>
-        <w:t>Qt</w:t>
-      </w:r>
-      <w:proofErr w:type="spellEnd"/>
-      <w:r>
-        <w:rPr>
-          <w:rFonts w:ascii="Arial" w:hAnsi="Arial" w:cs="Arial"/>
-          <w:i/>
-          <w:sz w:val="22"/>
-        </w:rPr>
-        <w:t xml:space="preserve"> &gt; Outils &gt; Options &gt; Co</w:t>
+        <w:t>Sous Qt &gt; Outils &gt; Options &gt; Co</w:t>
       </w:r>
       <w:r>
         <w:rPr>
@@ -3141,21 +2968,7 @@
           <w:rFonts w:ascii="Arial" w:hAnsi="Arial" w:cs="Arial"/>
         </w:rPr>
         <w:lastRenderedPageBreak/>
-        <w:t xml:space="preserve">Normalement le compilateur devrait être automatiquement auto-détecté par </w:t>
-      </w:r>
-      <w:proofErr w:type="spellStart"/>
-      <w:r>
-        <w:rPr>
-          <w:rFonts w:ascii="Arial" w:hAnsi="Arial" w:cs="Arial"/>
-        </w:rPr>
-        <w:t>Qt</w:t>
-      </w:r>
-      <w:proofErr w:type="spellEnd"/>
-      <w:r>
-        <w:rPr>
-          <w:rFonts w:ascii="Arial" w:hAnsi="Arial" w:cs="Arial"/>
-        </w:rPr>
-        <w:t>. Il faut vérifier que le chemin d’initialisation est le même que le précédent avec le bon argument.</w:t>
+        <w:t>Normalement le compilateur devrait être automatiquement auto-détecté par Qt. Il faut vérifier que le chemin d’initialisation est le même que le précédent avec le bon argument.</w:t>
       </w:r>
     </w:p>
     <w:p>
@@ -3371,32 +3184,45 @@
     </w:p>
     <w:p>
       <w:pPr>
-        <w:numPr>
-          <w:ilvl w:val="0"/>
-          <w:numId w:val="3"/>
-        </w:numPr>
+        <w:pBdr>
+          <w:bottom w:val="single" w:sz="4" w:space="1" w:color="FF0000"/>
+        </w:pBdr>
+        <w:tabs>
+          <w:tab w:val="left" w:pos="921"/>
+        </w:tabs>
+        <w:jc w:val="both"/>
+        <w:rPr>
+          <w:rFonts w:ascii="Arial" w:hAnsi="Arial" w:cs="Arial"/>
+          <w:b/>
+          <w:bCs/>
+          <w:color w:val="FF0000"/>
+          <w:sz w:val="28"/>
+          <w:szCs w:val="28"/>
+        </w:rPr>
+      </w:pPr>
+      <w:r>
+        <w:rPr>
+          <w:rFonts w:ascii="Arial" w:hAnsi="Arial" w:cs="Arial"/>
+          <w:b/>
+          <w:bCs/>
+          <w:color w:val="FF0000"/>
+          <w:sz w:val="28"/>
+          <w:szCs w:val="28"/>
+        </w:rPr>
+        <w:lastRenderedPageBreak/>
+        <w:t>INTEGRATION DE LA LIBRAIRIE SOUS QT</w:t>
+      </w:r>
+    </w:p>
+    <w:p>
+      <w:pPr>
         <w:contextualSpacing/>
         <w:jc w:val="both"/>
-      </w:pPr>
-      <w:r>
         <w:rPr>
           <w:rFonts w:ascii="Arial" w:hAnsi="Arial" w:cs="Arial"/>
           <w:b/>
           <w:i/>
         </w:rPr>
-        <w:lastRenderedPageBreak/>
-        <w:t xml:space="preserve">Intégration de la librairie sous </w:t>
-      </w:r>
-      <w:proofErr w:type="spellStart"/>
-      <w:r>
-        <w:rPr>
-          <w:rFonts w:ascii="Arial" w:hAnsi="Arial" w:cs="Arial"/>
-          <w:b/>
-          <w:i/>
-        </w:rPr>
-        <w:t>Qt</w:t>
-      </w:r>
-      <w:proofErr w:type="spellEnd"/>
+      </w:pPr>
     </w:p>
     <w:p>
       <w:pPr>
@@ -3404,8 +3230,6 @@
         <w:jc w:val="both"/>
         <w:rPr>
           <w:rFonts w:ascii="Arial" w:hAnsi="Arial" w:cs="Arial"/>
-          <w:b/>
-          <w:i/>
         </w:rPr>
       </w:pPr>
     </w:p>
@@ -3427,21 +3251,7 @@
         <w:rPr>
           <w:rFonts w:ascii="Arial" w:hAnsi="Arial" w:cs="Arial"/>
         </w:rPr>
-        <w:t xml:space="preserve">un projet sous </w:t>
-      </w:r>
-      <w:proofErr w:type="spellStart"/>
-      <w:r>
-        <w:rPr>
-          <w:rFonts w:ascii="Arial" w:hAnsi="Arial" w:cs="Arial"/>
-        </w:rPr>
-        <w:t>Qt</w:t>
-      </w:r>
-      <w:proofErr w:type="spellEnd"/>
-      <w:r>
-        <w:rPr>
-          <w:rFonts w:ascii="Arial" w:hAnsi="Arial" w:cs="Arial"/>
-        </w:rPr>
-        <w:t>, il faut le faire manuellement à partir d’un menu accessible via le fichier .pro du projet :</w:t>
+        <w:t>un projet sous Qt, il faut le faire manuellement à partir d’un menu accessible via le fichier .pro du projet :</w:t>
       </w:r>
     </w:p>
     <w:p>
@@ -3609,7 +3419,6 @@
         <w:rPr>
           <w:noProof/>
         </w:rPr>
-        <w:lastRenderedPageBreak/>
         <w:drawing>
           <wp:inline distT="0" distB="0" distL="0" distR="0" wp14:anchorId="1EF023DB" wp14:editId="6E95587B">
             <wp:extent cx="5324475" cy="4371975"/>
@@ -3670,21 +3479,7 @@
         <w:rPr>
           <w:rFonts w:ascii="Arial" w:hAnsi="Arial" w:cs="Arial"/>
         </w:rPr>
-        <w:t xml:space="preserve">thèque choisi, il faut spécifier le répertoire où se trouve la librairie pour que </w:t>
-      </w:r>
-      <w:proofErr w:type="spellStart"/>
-      <w:r>
-        <w:rPr>
-          <w:rFonts w:ascii="Arial" w:hAnsi="Arial" w:cs="Arial"/>
-        </w:rPr>
-        <w:t>Qt</w:t>
-      </w:r>
-      <w:proofErr w:type="spellEnd"/>
-      <w:r>
-        <w:rPr>
-          <w:rFonts w:ascii="Arial" w:hAnsi="Arial" w:cs="Arial"/>
-        </w:rPr>
-        <w:t xml:space="preserve"> aille la chercher, dans notre cas, elle se trouve à la racine du projet.</w:t>
+        <w:t>thèque choisi, il faut spécifier le répertoire où se trouve la librairie pour que Qt aille la chercher, dans notre cas, elle se trouve à la racine du projet.</w:t>
       </w:r>
     </w:p>
     <w:p>
@@ -3706,21 +3501,7 @@
         <w:rPr>
           <w:rFonts w:ascii="Arial" w:hAnsi="Arial" w:cs="Arial"/>
         </w:rPr>
-        <w:t xml:space="preserve">Une fois la librairie ajoutée, l’utilitaire de </w:t>
-      </w:r>
-      <w:proofErr w:type="spellStart"/>
-      <w:r>
-        <w:rPr>
-          <w:rFonts w:ascii="Arial" w:hAnsi="Arial" w:cs="Arial"/>
-        </w:rPr>
-        <w:t>Qt</w:t>
-      </w:r>
-      <w:proofErr w:type="spellEnd"/>
-      <w:r>
-        <w:rPr>
-          <w:rFonts w:ascii="Arial" w:hAnsi="Arial" w:cs="Arial"/>
-        </w:rPr>
-        <w:t xml:space="preserve"> ajoute le code suivant dans le fichier principal du projet : </w:t>
+        <w:t xml:space="preserve">Une fois la librairie ajoutée, l’utilitaire de Qt ajoute le code suivant dans le fichier principal du projet : </w:t>
       </w:r>
     </w:p>
     <w:p>
@@ -3775,13 +3556,8 @@
         <w:t xml:space="preserve"> </w:t>
       </w:r>
       <w:r>
-        <w:t>-</w:t>
-      </w:r>
-      <w:proofErr w:type="spellStart"/>
-      <w:r>
-        <w:t>lNSICANEX</w:t>
-      </w:r>
-      <w:proofErr w:type="spellEnd"/>
+        <w:t>-lNSICANEX</w:t>
+      </w:r>
     </w:p>
     <w:p>
       <w:pPr>
@@ -3864,28 +3640,1576 @@
       <w:r>
         <w:rPr>
           <w:rFonts w:ascii="Arial" w:hAnsi="Arial" w:cs="Arial"/>
-        </w:rPr>
-        <w:t>PWD désigne le répertoire courant et NSICANEX est la librairie utilisée.</w:t>
+          <w:b/>
+        </w:rPr>
+        <w:t>PWD</w:t>
+      </w:r>
+      <w:r>
+        <w:rPr>
+          <w:rFonts w:ascii="Arial" w:hAnsi="Arial" w:cs="Arial"/>
+        </w:rPr>
+        <w:t xml:space="preserve"> désigne le répertoire courant et </w:t>
+      </w:r>
+      <w:r>
+        <w:rPr>
+          <w:rFonts w:ascii="Arial" w:hAnsi="Arial" w:cs="Arial"/>
+          <w:b/>
+        </w:rPr>
+        <w:t>NSICANEX</w:t>
+      </w:r>
+      <w:r>
+        <w:rPr>
+          <w:rFonts w:ascii="Arial" w:hAnsi="Arial" w:cs="Arial"/>
+        </w:rPr>
+        <w:t xml:space="preserve"> est la librairie utilisée.</w:t>
+      </w:r>
+    </w:p>
+    <w:p>
+      <w:pPr>
+        <w:rPr>
+          <w:rFonts w:ascii="Arial" w:hAnsi="Arial" w:cs="Arial"/>
+        </w:rPr>
+      </w:pPr>
+      <w:r>
+        <w:rPr>
+          <w:rFonts w:ascii="Arial" w:hAnsi="Arial" w:cs="Arial"/>
+        </w:rPr>
+        <w:br w:type="page"/>
+      </w:r>
+    </w:p>
+    <w:p>
+      <w:pPr>
+        <w:numPr>
+          <w:ilvl w:val="0"/>
+          <w:numId w:val="3"/>
+        </w:numPr>
+        <w:contextualSpacing/>
+        <w:jc w:val="both"/>
+      </w:pPr>
+      <w:r>
+        <w:rPr>
+          <w:rFonts w:ascii="Arial" w:hAnsi="Arial" w:cs="Arial"/>
+          <w:b/>
+          <w:i/>
+        </w:rPr>
+        <w:lastRenderedPageBreak/>
+        <w:t xml:space="preserve">Ajout des </w:t>
+      </w:r>
+      <w:r>
+        <w:rPr>
+          <w:rFonts w:ascii="Arial" w:hAnsi="Arial" w:cs="Arial"/>
+          <w:b/>
+          <w:i/>
+        </w:rPr>
+        <w:t>fichiers d’en-têtes</w:t>
+      </w:r>
+    </w:p>
+    <w:p>
+      <w:pPr>
+        <w:contextualSpacing/>
+        <w:jc w:val="both"/>
+        <w:rPr>
+          <w:rFonts w:ascii="Arial" w:hAnsi="Arial" w:cs="Arial"/>
+          <w:b/>
+          <w:i/>
+        </w:rPr>
+      </w:pPr>
+    </w:p>
+    <w:p>
+      <w:pPr>
+        <w:contextualSpacing/>
+        <w:jc w:val="both"/>
+        <w:rPr>
+          <w:rFonts w:ascii="Arial" w:hAnsi="Arial" w:cs="Arial"/>
+        </w:rPr>
+      </w:pPr>
+      <w:r>
+        <w:rPr>
+          <w:rFonts w:ascii="Arial" w:hAnsi="Arial" w:cs="Arial"/>
+        </w:rPr>
+        <w:t>Maintenant que la librairie est ajoutée au projet, il faut insérer les 3 headers principaux de la librairie au sein du projet. Les 3 fichiers suivants doivent être mis à la racine du projet :</w:t>
+      </w:r>
+    </w:p>
+    <w:p>
+      <w:pPr>
+        <w:contextualSpacing/>
+        <w:jc w:val="both"/>
+        <w:rPr>
+          <w:rFonts w:ascii="Arial" w:hAnsi="Arial" w:cs="Arial"/>
+        </w:rPr>
+      </w:pPr>
+    </w:p>
+    <w:p>
+      <w:pPr>
+        <w:pStyle w:val="Paragraphedeliste"/>
+        <w:numPr>
+          <w:ilvl w:val="0"/>
+          <w:numId w:val="25"/>
+        </w:numPr>
+        <w:jc w:val="both"/>
+        <w:rPr>
+          <w:rFonts w:ascii="Arial" w:hAnsi="Arial" w:cs="Arial"/>
+        </w:rPr>
+      </w:pPr>
+      <w:r>
+        <w:rPr>
+          <w:rFonts w:ascii="Arial" w:hAnsi="Arial" w:cs="Arial"/>
+        </w:rPr>
+        <w:t>CANDEFEX.H</w:t>
+      </w:r>
+    </w:p>
+    <w:p>
+      <w:pPr>
+        <w:pStyle w:val="Paragraphedeliste"/>
+        <w:numPr>
+          <w:ilvl w:val="0"/>
+          <w:numId w:val="25"/>
+        </w:numPr>
+        <w:jc w:val="both"/>
+        <w:rPr>
+          <w:rFonts w:ascii="Arial" w:hAnsi="Arial" w:cs="Arial"/>
+        </w:rPr>
+      </w:pPr>
+      <w:r>
+        <w:rPr>
+          <w:rFonts w:ascii="Arial" w:hAnsi="Arial" w:cs="Arial"/>
+        </w:rPr>
+        <w:t>CANPCEX.H</w:t>
+      </w:r>
+    </w:p>
+    <w:p>
+      <w:pPr>
+        <w:pStyle w:val="Paragraphedeliste"/>
+        <w:numPr>
+          <w:ilvl w:val="0"/>
+          <w:numId w:val="25"/>
+        </w:numPr>
+        <w:jc w:val="both"/>
+        <w:rPr>
+          <w:rFonts w:ascii="Arial" w:hAnsi="Arial" w:cs="Arial"/>
+        </w:rPr>
+      </w:pPr>
+      <w:r>
+        <w:rPr>
+          <w:rFonts w:ascii="Arial" w:hAnsi="Arial" w:cs="Arial"/>
+        </w:rPr>
+        <w:t>CANPROEX.H</w:t>
+      </w:r>
+    </w:p>
+    <w:p>
+      <w:pPr>
+        <w:jc w:val="both"/>
+        <w:rPr>
+          <w:rFonts w:ascii="Arial" w:hAnsi="Arial" w:cs="Arial"/>
+        </w:rPr>
+      </w:pPr>
+    </w:p>
+    <w:p>
+      <w:pPr>
+        <w:jc w:val="both"/>
+        <w:rPr>
+          <w:rFonts w:ascii="Arial" w:hAnsi="Arial" w:cs="Arial"/>
+        </w:rPr>
+      </w:pPr>
+      <w:r>
+        <w:rPr>
+          <w:rFonts w:ascii="Arial" w:hAnsi="Arial" w:cs="Arial"/>
+        </w:rPr>
+        <w:t xml:space="preserve">Ensuite, on doit ajouter manuellement les fichiers dans l’arborescence du projet : </w:t>
+      </w:r>
+    </w:p>
+    <w:p>
+      <w:pPr>
+        <w:jc w:val="both"/>
+        <w:rPr>
+          <w:rFonts w:ascii="Arial" w:hAnsi="Arial" w:cs="Arial"/>
+        </w:rPr>
+      </w:pPr>
+    </w:p>
+    <w:p>
+      <w:pPr>
+        <w:jc w:val="center"/>
+        <w:rPr>
+          <w:rFonts w:ascii="Arial" w:hAnsi="Arial" w:cs="Arial"/>
+        </w:rPr>
+      </w:pPr>
+      <w:r>
+        <w:rPr>
+          <w:rFonts w:ascii="Arial" w:hAnsi="Arial" w:cs="Arial"/>
+          <w:noProof/>
+        </w:rPr>
+        <w:drawing>
+          <wp:inline distT="0" distB="0" distL="0" distR="0">
+            <wp:extent cx="5443855" cy="2211705"/>
+            <wp:effectExtent l="0" t="0" r="4445" b="0"/>
+            <wp:docPr id="7" name="Image 7"/>
+            <wp:cNvGraphicFramePr>
+              <a:graphicFrameLocks xmlns:a="http://schemas.openxmlformats.org/drawingml/2006/main" noChangeAspect="1"/>
+            </wp:cNvGraphicFramePr>
+            <a:graphic xmlns:a="http://schemas.openxmlformats.org/drawingml/2006/main">
+              <a:graphicData uri="http://schemas.openxmlformats.org/drawingml/2006/picture">
+                <pic:pic xmlns:pic="http://schemas.openxmlformats.org/drawingml/2006/picture">
+                  <pic:nvPicPr>
+                    <pic:cNvPr id="0" name="Picture 2"/>
+                    <pic:cNvPicPr>
+                      <a:picLocks noChangeAspect="1" noChangeArrowheads="1"/>
+                    </pic:cNvPicPr>
+                  </pic:nvPicPr>
+                  <pic:blipFill>
+                    <a:blip r:embed="rId17">
+                      <a:extLst>
+                        <a:ext uri="{28A0092B-C50C-407E-A947-70E740481C1C}">
+                          <a14:useLocalDpi xmlns:a14="http://schemas.microsoft.com/office/drawing/2010/main" val="0"/>
+                        </a:ext>
+                      </a:extLst>
+                    </a:blip>
+                    <a:srcRect/>
+                    <a:stretch>
+                      <a:fillRect/>
+                    </a:stretch>
+                  </pic:blipFill>
+                  <pic:spPr bwMode="auto">
+                    <a:xfrm>
+                      <a:off x="0" y="0"/>
+                      <a:ext cx="5443855" cy="2211705"/>
+                    </a:xfrm>
+                    <a:prstGeom prst="rect">
+                      <a:avLst/>
+                    </a:prstGeom>
+                    <a:noFill/>
+                    <a:ln>
+                      <a:noFill/>
+                    </a:ln>
+                  </pic:spPr>
+                </pic:pic>
+              </a:graphicData>
+            </a:graphic>
+          </wp:inline>
+        </w:drawing>
+      </w:r>
+    </w:p>
+    <w:p>
+      <w:pPr>
+        <w:contextualSpacing/>
+        <w:jc w:val="center"/>
+      </w:pPr>
+    </w:p>
+    <w:p>
+      <w:pPr>
+        <w:contextualSpacing/>
+        <w:rPr>
+          <w:rFonts w:ascii="Arial" w:hAnsi="Arial" w:cs="Arial"/>
+        </w:rPr>
+      </w:pPr>
+      <w:r>
+        <w:rPr>
+          <w:rFonts w:ascii="Arial" w:hAnsi="Arial" w:cs="Arial"/>
+        </w:rPr>
+        <w:t xml:space="preserve">Puis inclure </w:t>
+      </w:r>
+      <w:r>
+        <w:rPr>
+          <w:rFonts w:ascii="Arial" w:hAnsi="Arial" w:cs="Arial"/>
+        </w:rPr>
+        <w:t>quatres</w:t>
+      </w:r>
+      <w:r>
+        <w:rPr>
+          <w:rFonts w:ascii="Arial" w:hAnsi="Arial" w:cs="Arial"/>
+        </w:rPr>
+        <w:t xml:space="preserve"> </w:t>
+      </w:r>
+      <w:r>
+        <w:rPr>
+          <w:rFonts w:ascii="Arial" w:hAnsi="Arial" w:cs="Arial"/>
+        </w:rPr>
+        <w:t>fichiers d’en-têtes</w:t>
+      </w:r>
+      <w:r>
+        <w:rPr>
+          <w:rFonts w:ascii="Arial" w:hAnsi="Arial" w:cs="Arial"/>
+        </w:rPr>
+        <w:t xml:space="preserve">  dans notre classe d’interface matérielle :</w:t>
+      </w:r>
+    </w:p>
+    <w:p>
+      <w:pPr>
+        <w:contextualSpacing/>
+        <w:rPr>
+          <w:rFonts w:ascii="Arial" w:hAnsi="Arial" w:cs="Arial"/>
+        </w:rPr>
+      </w:pPr>
+    </w:p>
+    <w:p>
+      <w:pPr>
+        <w:pStyle w:val="PrformatHTML"/>
+        <w:rPr>
+          <w:sz w:val="22"/>
+          <w:szCs w:val="24"/>
+        </w:rPr>
+      </w:pPr>
+      <w:r>
+        <w:rPr>
+          <w:color w:val="000080"/>
+          <w:sz w:val="22"/>
+          <w:szCs w:val="24"/>
+        </w:rPr>
+        <w:t>#include</w:t>
+      </w:r>
+      <w:r>
+        <w:rPr>
+          <w:color w:val="C0C0C0"/>
+          <w:sz w:val="22"/>
+          <w:szCs w:val="24"/>
+        </w:rPr>
+        <w:t xml:space="preserve"> </w:t>
+      </w:r>
+      <w:r>
+        <w:rPr>
+          <w:color w:val="008000"/>
+          <w:sz w:val="22"/>
+          <w:szCs w:val="24"/>
+        </w:rPr>
+        <w:t>&lt;windows.h&gt;</w:t>
+      </w:r>
+    </w:p>
+    <w:p>
+      <w:pPr>
+        <w:pStyle w:val="PrformatHTML"/>
+        <w:rPr>
+          <w:sz w:val="22"/>
+          <w:szCs w:val="24"/>
+        </w:rPr>
+      </w:pPr>
+      <w:r>
+        <w:rPr>
+          <w:color w:val="000080"/>
+          <w:sz w:val="22"/>
+          <w:szCs w:val="24"/>
+        </w:rPr>
+        <w:t>#include</w:t>
+      </w:r>
+      <w:r>
+        <w:rPr>
+          <w:color w:val="C0C0C0"/>
+          <w:sz w:val="22"/>
+          <w:szCs w:val="24"/>
+        </w:rPr>
+        <w:t xml:space="preserve"> </w:t>
+      </w:r>
+      <w:r>
+        <w:rPr>
+          <w:color w:val="008000"/>
+          <w:sz w:val="22"/>
+          <w:szCs w:val="24"/>
+        </w:rPr>
+        <w:t>&lt;conio.h&gt;</w:t>
+      </w:r>
+    </w:p>
+    <w:p>
+      <w:pPr>
+        <w:pStyle w:val="PrformatHTML"/>
+        <w:rPr>
+          <w:sz w:val="22"/>
+          <w:szCs w:val="24"/>
+        </w:rPr>
+      </w:pPr>
+      <w:r>
+        <w:rPr>
+          <w:color w:val="000080"/>
+          <w:sz w:val="22"/>
+          <w:szCs w:val="24"/>
+        </w:rPr>
+        <w:t>#include</w:t>
+      </w:r>
+      <w:r>
+        <w:rPr>
+          <w:color w:val="C0C0C0"/>
+          <w:sz w:val="22"/>
+          <w:szCs w:val="24"/>
+        </w:rPr>
+        <w:t xml:space="preserve"> </w:t>
+      </w:r>
+      <w:r>
+        <w:rPr>
+          <w:color w:val="008000"/>
+          <w:sz w:val="22"/>
+          <w:szCs w:val="24"/>
+        </w:rPr>
+        <w:t>&lt;stdio.h&gt;</w:t>
+      </w:r>
+    </w:p>
+    <w:p>
+      <w:pPr>
+        <w:contextualSpacing/>
+        <w:rPr>
+          <w:rFonts w:ascii="Courier New" w:hAnsi="Courier New" w:cs="Courier New"/>
+          <w:color w:val="008000"/>
+          <w:sz w:val="22"/>
+        </w:rPr>
+      </w:pPr>
+      <w:r>
+        <w:rPr>
+          <w:rFonts w:ascii="Courier New" w:hAnsi="Courier New" w:cs="Courier New"/>
+          <w:color w:val="000080"/>
+          <w:sz w:val="22"/>
+        </w:rPr>
+        <w:t>#include</w:t>
+      </w:r>
+      <w:r>
+        <w:rPr>
+          <w:rFonts w:ascii="Courier New" w:hAnsi="Courier New" w:cs="Courier New"/>
+          <w:color w:val="C0C0C0"/>
+          <w:sz w:val="22"/>
+        </w:rPr>
+        <w:t xml:space="preserve"> </w:t>
+      </w:r>
+      <w:r>
+        <w:rPr>
+          <w:rFonts w:ascii="Courier New" w:hAnsi="Courier New" w:cs="Courier New"/>
+          <w:color w:val="008000"/>
+          <w:sz w:val="22"/>
+        </w:rPr>
+        <w:t>&lt;Canpcex.h&gt;</w:t>
+      </w:r>
+    </w:p>
+    <w:p>
+      <w:pPr>
+        <w:contextualSpacing/>
+        <w:rPr>
+          <w:rFonts w:ascii="Courier New" w:hAnsi="Courier New" w:cs="Courier New"/>
+          <w:color w:val="008000"/>
+          <w:sz w:val="22"/>
+        </w:rPr>
+      </w:pPr>
+    </w:p>
+    <w:p>
+      <w:pPr>
+        <w:contextualSpacing/>
+        <w:rPr>
+          <w:rFonts w:ascii="Courier New" w:hAnsi="Courier New" w:cs="Courier New"/>
+          <w:color w:val="008000"/>
+          <w:sz w:val="22"/>
+        </w:rPr>
+      </w:pPr>
+    </w:p>
+    <w:p>
+      <w:pPr>
+        <w:numPr>
+          <w:ilvl w:val="0"/>
+          <w:numId w:val="3"/>
+        </w:numPr>
+        <w:contextualSpacing/>
+        <w:jc w:val="both"/>
+        <w:rPr>
+          <w:rFonts w:ascii="Arial" w:hAnsi="Arial" w:cs="Arial"/>
+          <w:b/>
+          <w:i/>
+        </w:rPr>
+      </w:pPr>
+      <w:r>
+        <w:rPr>
+          <w:rFonts w:ascii="Arial" w:hAnsi="Arial" w:cs="Arial"/>
+          <w:b/>
+          <w:i/>
+        </w:rPr>
+        <w:t xml:space="preserve">Description </w:t>
+      </w:r>
+      <w:r>
+        <w:rPr>
+          <w:rFonts w:ascii="Arial" w:hAnsi="Arial" w:cs="Arial"/>
+          <w:b/>
+          <w:i/>
+        </w:rPr>
+        <w:t>des fichier</w:t>
+      </w:r>
+      <w:r>
+        <w:rPr>
+          <w:rFonts w:ascii="Arial" w:hAnsi="Arial" w:cs="Arial"/>
+          <w:b/>
+          <w:i/>
+        </w:rPr>
+        <w:t>s</w:t>
+      </w:r>
+      <w:r>
+        <w:rPr>
+          <w:rFonts w:ascii="Arial" w:hAnsi="Arial" w:cs="Arial"/>
+          <w:b/>
+          <w:i/>
+        </w:rPr>
+        <w:t xml:space="preserve"> d’en-têtes</w:t>
+      </w:r>
+    </w:p>
+    <w:p>
+      <w:pPr>
+        <w:contextualSpacing/>
+        <w:jc w:val="both"/>
+        <w:rPr>
+          <w:rFonts w:ascii="Arial" w:hAnsi="Arial" w:cs="Arial"/>
+          <w:b/>
+          <w:i/>
+        </w:rPr>
+      </w:pPr>
+    </w:p>
+    <w:p>
+      <w:pPr>
+        <w:jc w:val="center"/>
+        <w:rPr>
+          <w:rFonts w:ascii="Arial" w:hAnsi="Arial" w:cs="Arial"/>
+          <w:b/>
+        </w:rPr>
+      </w:pPr>
+      <w:r>
+        <w:rPr>
+          <w:rFonts w:ascii="Arial" w:hAnsi="Arial" w:cs="Arial"/>
+          <w:b/>
+        </w:rPr>
+        <w:t>WINDOWS.H</w:t>
+      </w:r>
+    </w:p>
+    <w:p>
+      <w:pPr>
+        <w:jc w:val="both"/>
+        <w:rPr>
+          <w:rFonts w:ascii="Arial" w:hAnsi="Arial" w:cs="Arial"/>
+        </w:rPr>
+      </w:pPr>
+    </w:p>
+    <w:p>
+      <w:pPr>
+        <w:jc w:val="both"/>
+        <w:rPr>
+          <w:rFonts w:ascii="Arial" w:hAnsi="Arial" w:cs="Arial"/>
+          <w:sz w:val="32"/>
+        </w:rPr>
+      </w:pPr>
+      <w:r>
+        <w:rPr>
+          <w:rFonts w:ascii="Arial" w:hAnsi="Arial" w:cs="Arial"/>
+          <w:color w:val="000000"/>
+          <w:shd w:val="clear" w:color="auto" w:fill="FFFFFF"/>
+        </w:rPr>
+        <w:t xml:space="preserve">Windows.h est un header spécifique au système exploitation Windows pour la programmation en langage C contenant toutes les déclarations des fonctions de l’API Win32 de Windows, les macros couramment utilisés ainsi que des types de données exclusifs à cette API comme </w:t>
+      </w:r>
+      <w:r>
+        <w:rPr>
+          <w:rFonts w:ascii="Arial" w:hAnsi="Arial" w:cs="Arial"/>
+          <w:b/>
+          <w:szCs w:val="20"/>
+        </w:rPr>
+        <w:t>__int32</w:t>
+      </w:r>
+      <w:r>
+        <w:rPr>
+          <w:rFonts w:ascii="Arial" w:hAnsi="Arial" w:cs="Arial"/>
+          <w:szCs w:val="20"/>
+        </w:rPr>
+        <w:t xml:space="preserve"> et </w:t>
+      </w:r>
+      <w:r>
+        <w:rPr>
+          <w:rFonts w:ascii="Arial" w:hAnsi="Arial" w:cs="Arial"/>
+          <w:b/>
+          <w:szCs w:val="20"/>
+        </w:rPr>
+        <w:t>__int</w:t>
+      </w:r>
+      <w:r>
+        <w:rPr>
+          <w:rFonts w:ascii="Arial" w:hAnsi="Arial" w:cs="Arial"/>
+          <w:b/>
+          <w:szCs w:val="20"/>
+        </w:rPr>
+        <w:t>64</w:t>
+      </w:r>
+      <w:r>
+        <w:rPr>
+          <w:rFonts w:ascii="Arial" w:hAnsi="Arial" w:cs="Arial"/>
+          <w:szCs w:val="20"/>
+        </w:rPr>
+        <w:t>.</w:t>
+      </w:r>
+    </w:p>
+    <w:p>
+      <w:pPr>
+        <w:jc w:val="both"/>
+        <w:rPr>
+          <w:rFonts w:ascii="Arial" w:hAnsi="Arial" w:cs="Arial"/>
+          <w:sz w:val="32"/>
+        </w:rPr>
+      </w:pPr>
+    </w:p>
+    <w:p>
+      <w:pPr>
+        <w:jc w:val="center"/>
+        <w:rPr>
+          <w:rFonts w:ascii="Arial" w:hAnsi="Arial" w:cs="Arial"/>
+          <w:b/>
+        </w:rPr>
+      </w:pPr>
+      <w:r>
+        <w:rPr>
+          <w:rFonts w:ascii="Arial" w:hAnsi="Arial" w:cs="Arial"/>
+          <w:b/>
+        </w:rPr>
+        <w:t>CONIO.H</w:t>
+      </w:r>
+      <w:r>
+        <w:rPr>
+          <w:rFonts w:ascii="Arial" w:hAnsi="Arial" w:cs="Arial"/>
+          <w:b/>
+        </w:rPr>
+        <w:t xml:space="preserve"> &amp; </w:t>
+      </w:r>
+      <w:r>
+        <w:rPr>
+          <w:rFonts w:ascii="Arial" w:hAnsi="Arial" w:cs="Arial"/>
+          <w:b/>
+        </w:rPr>
+        <w:t>STDIO.H</w:t>
+      </w:r>
+    </w:p>
+    <w:p>
+      <w:pPr>
+        <w:jc w:val="both"/>
+        <w:rPr>
+          <w:rFonts w:ascii="Arial" w:hAnsi="Arial" w:cs="Arial"/>
+        </w:rPr>
+      </w:pPr>
+    </w:p>
+    <w:p>
+      <w:pPr>
+        <w:jc w:val="both"/>
+        <w:rPr>
+          <w:rFonts w:ascii="Arial" w:hAnsi="Arial" w:cs="Arial"/>
+        </w:rPr>
+      </w:pPr>
+      <w:r>
+        <w:rPr>
+          <w:rFonts w:ascii="Arial" w:hAnsi="Arial" w:cs="Arial"/>
+        </w:rPr>
+        <w:t>Conio.h &amp; stdio.h sont deux en-têtes standards pour la gestion des opérations d’entrées/sorties. La première est spécifique au système windows, plus particulièrement pour la console alors que la seconde fait partie de la bibliothèque standard C.</w:t>
+      </w:r>
+    </w:p>
+    <w:p>
+      <w:pPr>
+        <w:jc w:val="both"/>
+        <w:rPr>
+          <w:rFonts w:ascii="Arial" w:hAnsi="Arial" w:cs="Arial"/>
+        </w:rPr>
+      </w:pPr>
+    </w:p>
+    <w:p>
+      <w:pPr>
+        <w:jc w:val="both"/>
+        <w:rPr>
+          <w:rFonts w:ascii="Arial" w:hAnsi="Arial" w:cs="Arial"/>
+        </w:rPr>
+      </w:pPr>
+    </w:p>
+    <w:p>
+      <w:pPr>
+        <w:jc w:val="center"/>
+        <w:rPr>
+          <w:rFonts w:ascii="Arial" w:hAnsi="Arial" w:cs="Arial"/>
+          <w:b/>
+        </w:rPr>
+      </w:pPr>
+      <w:r>
+        <w:rPr>
+          <w:rFonts w:ascii="Arial" w:hAnsi="Arial" w:cs="Arial"/>
+          <w:b/>
+        </w:rPr>
+        <w:t>CANDEFEX.H</w:t>
+      </w:r>
+    </w:p>
+    <w:p>
+      <w:pPr>
+        <w:jc w:val="both"/>
+        <w:rPr>
+          <w:rFonts w:ascii="Arial" w:hAnsi="Arial" w:cs="Arial"/>
+        </w:rPr>
+      </w:pPr>
+    </w:p>
+    <w:p>
+      <w:pPr>
+        <w:jc w:val="both"/>
+        <w:rPr>
+          <w:rFonts w:ascii="Arial" w:hAnsi="Arial" w:cs="Arial"/>
+        </w:rPr>
+      </w:pPr>
+      <w:r>
+        <w:rPr>
+          <w:rFonts w:ascii="Arial" w:hAnsi="Arial" w:cs="Arial"/>
+        </w:rPr>
+        <w:t>Ce fi</w:t>
+      </w:r>
+      <w:r>
+        <w:rPr>
+          <w:rFonts w:ascii="Arial" w:hAnsi="Arial" w:cs="Arial"/>
+        </w:rPr>
+        <w:t xml:space="preserve">chier contient les </w:t>
+      </w:r>
+      <w:r>
+        <w:rPr>
+          <w:rFonts w:ascii="Arial" w:hAnsi="Arial" w:cs="Arial"/>
+        </w:rPr>
+        <w:t>définitions</w:t>
+      </w:r>
+      <w:r>
+        <w:rPr>
+          <w:rFonts w:ascii="Arial" w:hAnsi="Arial" w:cs="Arial"/>
+        </w:rPr>
+        <w:t xml:space="preserve"> d</w:t>
+      </w:r>
+      <w:r>
+        <w:rPr>
+          <w:rFonts w:ascii="Arial" w:hAnsi="Arial" w:cs="Arial"/>
+        </w:rPr>
+        <w:t>es structures de données utilisées par les fonction</w:t>
+      </w:r>
+      <w:r>
+        <w:rPr>
+          <w:rFonts w:ascii="Arial" w:hAnsi="Arial" w:cs="Arial"/>
+        </w:rPr>
+        <w:t>s</w:t>
+      </w:r>
+      <w:r>
+        <w:rPr>
+          <w:rFonts w:ascii="Arial" w:hAnsi="Arial" w:cs="Arial"/>
+        </w:rPr>
+        <w:t xml:space="preserve"> de</w:t>
+      </w:r>
+      <w:r>
+        <w:rPr>
+          <w:rFonts w:ascii="Arial" w:hAnsi="Arial" w:cs="Arial"/>
+        </w:rPr>
+        <w:t xml:space="preserve"> l'interface CAN</w:t>
+      </w:r>
+      <w:r>
+        <w:rPr>
+          <w:rFonts w:ascii="Arial" w:hAnsi="Arial" w:cs="Arial"/>
+        </w:rPr>
+        <w:t>, les</w:t>
+      </w:r>
+      <w:r>
+        <w:rPr>
+          <w:rFonts w:ascii="Arial" w:hAnsi="Arial" w:cs="Arial"/>
+        </w:rPr>
+        <w:t xml:space="preserve"> valeurs consta</w:t>
+      </w:r>
+      <w:r>
+        <w:rPr>
+          <w:rFonts w:ascii="Arial" w:hAnsi="Arial" w:cs="Arial"/>
+        </w:rPr>
+        <w:t>ntes utilisées comme paramètres, et les</w:t>
+      </w:r>
+      <w:r>
+        <w:rPr>
+          <w:rFonts w:ascii="Arial" w:hAnsi="Arial" w:cs="Arial"/>
+        </w:rPr>
+        <w:t xml:space="preserve"> codes de retour des fonction</w:t>
+      </w:r>
+      <w:r>
+        <w:rPr>
+          <w:rFonts w:ascii="Arial" w:hAnsi="Arial" w:cs="Arial"/>
+        </w:rPr>
+        <w:t>s</w:t>
+      </w:r>
+      <w:r>
+        <w:rPr>
+          <w:rFonts w:ascii="Arial" w:hAnsi="Arial" w:cs="Arial"/>
+        </w:rPr>
+        <w:t xml:space="preserve"> de l'interface CAN.</w:t>
+      </w:r>
+    </w:p>
+    <w:p>
+      <w:pPr>
+        <w:jc w:val="both"/>
+        <w:rPr>
+          <w:rFonts w:ascii="Arial" w:hAnsi="Arial" w:cs="Arial"/>
+        </w:rPr>
+      </w:pPr>
+    </w:p>
+    <w:p>
+      <w:pPr>
+        <w:jc w:val="center"/>
+        <w:rPr>
+          <w:rFonts w:ascii="Arial" w:hAnsi="Arial" w:cs="Arial"/>
+          <w:b/>
+        </w:rPr>
+      </w:pPr>
+      <w:r>
+        <w:rPr>
+          <w:rFonts w:ascii="Arial" w:hAnsi="Arial" w:cs="Arial"/>
+          <w:b/>
+        </w:rPr>
+        <w:t>CANPCEX.H</w:t>
+      </w:r>
+    </w:p>
+    <w:p>
+      <w:pPr>
+        <w:jc w:val="both"/>
+        <w:rPr>
+          <w:rFonts w:ascii="Arial" w:hAnsi="Arial" w:cs="Arial"/>
+        </w:rPr>
+      </w:pPr>
+    </w:p>
+    <w:p>
+      <w:pPr>
+        <w:jc w:val="both"/>
+        <w:rPr>
+          <w:rFonts w:ascii="Arial" w:hAnsi="Arial" w:cs="Arial"/>
+        </w:rPr>
+      </w:pPr>
+      <w:r>
+        <w:rPr>
+          <w:rFonts w:ascii="Arial" w:hAnsi="Arial" w:cs="Arial"/>
+        </w:rPr>
+        <w:t>Le symbole _CANAPI définit</w:t>
+      </w:r>
+      <w:r>
+        <w:rPr>
+          <w:rFonts w:ascii="Arial" w:hAnsi="Arial" w:cs="Arial"/>
+        </w:rPr>
+        <w:t xml:space="preserve"> la convention d'appel des fon</w:t>
+      </w:r>
+      <w:r>
+        <w:rPr>
+          <w:rFonts w:ascii="Arial" w:hAnsi="Arial" w:cs="Arial"/>
+        </w:rPr>
+        <w:t>ctions de la DLL. Il est utilisé</w:t>
+      </w:r>
+      <w:r>
+        <w:rPr>
+          <w:rFonts w:ascii="Arial" w:hAnsi="Arial" w:cs="Arial"/>
+        </w:rPr>
+        <w:t xml:space="preserve"> dans</w:t>
+      </w:r>
+      <w:r>
+        <w:rPr>
+          <w:rFonts w:ascii="Arial" w:hAnsi="Arial" w:cs="Arial"/>
+        </w:rPr>
+        <w:t xml:space="preserve"> le fichier</w:t>
+      </w:r>
+      <w:r>
+        <w:rPr>
+          <w:rFonts w:ascii="Arial" w:hAnsi="Arial" w:cs="Arial"/>
+        </w:rPr>
+        <w:t xml:space="preserve"> CANPROEX.H.</w:t>
+      </w:r>
+      <w:r>
+        <w:rPr>
+          <w:rFonts w:ascii="Arial" w:hAnsi="Arial" w:cs="Arial"/>
+        </w:rPr>
+        <w:t xml:space="preserve"> </w:t>
+      </w:r>
+      <w:r>
+        <w:rPr>
+          <w:rFonts w:ascii="Arial" w:hAnsi="Arial" w:cs="Arial"/>
+        </w:rPr>
+        <w:t>Ce symbole spécifie que les fonctions</w:t>
+      </w:r>
+      <w:r>
+        <w:rPr>
+          <w:rFonts w:ascii="Arial" w:hAnsi="Arial" w:cs="Arial"/>
+        </w:rPr>
+        <w:t xml:space="preserve"> </w:t>
+      </w:r>
+      <w:r>
+        <w:rPr>
+          <w:rFonts w:ascii="Arial" w:hAnsi="Arial" w:cs="Arial"/>
+        </w:rPr>
+        <w:t>doivent être importées d'une DLL et qu'elles utilisent la</w:t>
+      </w:r>
+      <w:r>
+        <w:rPr>
+          <w:rFonts w:ascii="Arial" w:hAnsi="Arial" w:cs="Arial"/>
+        </w:rPr>
+        <w:t xml:space="preserve"> </w:t>
+      </w:r>
+      <w:r>
+        <w:rPr>
+          <w:rFonts w:ascii="Arial" w:hAnsi="Arial" w:cs="Arial"/>
+        </w:rPr>
+        <w:t>convention d'appel C.</w:t>
+      </w:r>
+    </w:p>
+    <w:p>
+      <w:pPr>
+        <w:jc w:val="both"/>
+        <w:rPr>
+          <w:rFonts w:ascii="Arial" w:hAnsi="Arial" w:cs="Arial"/>
+        </w:rPr>
+      </w:pPr>
+    </w:p>
+    <w:p>
+      <w:pPr>
+        <w:pStyle w:val="PrformatHTML"/>
+        <w:rPr>
+          <w:sz w:val="24"/>
+          <w:szCs w:val="24"/>
+        </w:rPr>
+      </w:pPr>
+      <w:r>
+        <w:rPr>
+          <w:color w:val="000080"/>
+          <w:sz w:val="24"/>
+          <w:szCs w:val="24"/>
+        </w:rPr>
+        <w:t>#define</w:t>
+      </w:r>
+      <w:r>
+        <w:rPr>
+          <w:color w:val="C0C0C0"/>
+          <w:sz w:val="24"/>
+          <w:szCs w:val="24"/>
+        </w:rPr>
+        <w:t xml:space="preserve"> </w:t>
+      </w:r>
+      <w:r>
+        <w:rPr>
+          <w:color w:val="000080"/>
+          <w:sz w:val="24"/>
+          <w:szCs w:val="24"/>
+        </w:rPr>
+        <w:t>_CANAPI</w:t>
+      </w:r>
+      <w:r>
+        <w:rPr>
+          <w:color w:val="C0C0C0"/>
+          <w:sz w:val="24"/>
+          <w:szCs w:val="24"/>
+        </w:rPr>
+        <w:t xml:space="preserve"> </w:t>
+      </w:r>
+      <w:r>
+        <w:rPr>
+          <w:color w:val="000080"/>
+          <w:sz w:val="24"/>
+          <w:szCs w:val="24"/>
+        </w:rPr>
+        <w:t>__declspec</w:t>
+      </w:r>
+      <w:r>
+        <w:rPr>
+          <w:color w:val="000000"/>
+          <w:sz w:val="24"/>
+          <w:szCs w:val="24"/>
+        </w:rPr>
+        <w:t>(</w:t>
+      </w:r>
+      <w:r>
+        <w:rPr>
+          <w:sz w:val="24"/>
+          <w:szCs w:val="24"/>
+        </w:rPr>
+        <w:t>dllimport</w:t>
+      </w:r>
+      <w:r>
+        <w:rPr>
+          <w:color w:val="000000"/>
+          <w:sz w:val="24"/>
+          <w:szCs w:val="24"/>
+        </w:rPr>
+        <w:t>)</w:t>
+      </w:r>
+      <w:r>
+        <w:rPr>
+          <w:color w:val="C0C0C0"/>
+          <w:sz w:val="24"/>
+          <w:szCs w:val="24"/>
+        </w:rPr>
+        <w:t xml:space="preserve"> </w:t>
+      </w:r>
+      <w:r>
+        <w:rPr>
+          <w:color w:val="000080"/>
+          <w:sz w:val="24"/>
+          <w:szCs w:val="24"/>
+        </w:rPr>
+        <w:t>__stdcall</w:t>
+      </w:r>
+    </w:p>
+    <w:p>
+      <w:pPr>
+        <w:jc w:val="both"/>
+        <w:rPr>
+          <w:rFonts w:ascii="Courier New" w:hAnsi="Courier New" w:cs="Courier New"/>
+          <w:color w:val="000080"/>
+        </w:rPr>
+      </w:pPr>
+      <w:r>
+        <w:rPr>
+          <w:rFonts w:ascii="Courier New" w:hAnsi="Courier New" w:cs="Courier New"/>
+          <w:color w:val="000080"/>
+        </w:rPr>
+        <w:t>#define</w:t>
+      </w:r>
+      <w:r>
+        <w:rPr>
+          <w:rFonts w:ascii="Courier New" w:hAnsi="Courier New" w:cs="Courier New"/>
+          <w:color w:val="C0C0C0"/>
+        </w:rPr>
+        <w:t xml:space="preserve"> </w:t>
+      </w:r>
+      <w:r>
+        <w:rPr>
+          <w:rFonts w:ascii="Courier New" w:hAnsi="Courier New" w:cs="Courier New"/>
+          <w:color w:val="000080"/>
+        </w:rPr>
+        <w:t>_CANAPI</w:t>
+      </w:r>
+      <w:r>
+        <w:rPr>
+          <w:rFonts w:ascii="Courier New" w:hAnsi="Courier New" w:cs="Courier New"/>
+          <w:color w:val="000080"/>
+        </w:rPr>
+        <w:t xml:space="preserve"> </w:t>
+      </w:r>
+      <w:r>
+        <w:rPr>
+          <w:rFonts w:ascii="Courier New" w:hAnsi="Courier New" w:cs="Courier New"/>
+          <w:color w:val="000080"/>
+        </w:rPr>
+        <w:t>__declspec</w:t>
+      </w:r>
+      <w:r>
+        <w:rPr>
+          <w:rFonts w:ascii="Courier New" w:hAnsi="Courier New" w:cs="Courier New"/>
+          <w:color w:val="000000"/>
+        </w:rPr>
+        <w:t>(</w:t>
+      </w:r>
+      <w:r>
+        <w:rPr>
+          <w:rFonts w:ascii="Courier New" w:hAnsi="Courier New" w:cs="Courier New"/>
+        </w:rPr>
+        <w:t>dllexport</w:t>
+      </w:r>
+      <w:r>
+        <w:rPr>
+          <w:rFonts w:ascii="Courier New" w:hAnsi="Courier New" w:cs="Courier New"/>
+          <w:color w:val="000000"/>
+        </w:rPr>
+        <w:t>)</w:t>
+      </w:r>
+      <w:r>
+        <w:rPr>
+          <w:rFonts w:ascii="Courier New" w:hAnsi="Courier New" w:cs="Courier New"/>
+          <w:color w:val="C0C0C0"/>
+        </w:rPr>
+        <w:t xml:space="preserve"> </w:t>
+      </w:r>
+      <w:r>
+        <w:rPr>
+          <w:rFonts w:ascii="Courier New" w:hAnsi="Courier New" w:cs="Courier New"/>
+          <w:color w:val="000080"/>
+        </w:rPr>
+        <w:t>__stdcall</w:t>
+      </w:r>
+    </w:p>
+    <w:p>
+      <w:pPr>
+        <w:jc w:val="both"/>
+        <w:rPr>
+          <w:rFonts w:ascii="Courier New" w:hAnsi="Courier New" w:cs="Courier New"/>
+          <w:color w:val="000080"/>
+        </w:rPr>
+      </w:pPr>
+    </w:p>
+    <w:p>
+      <w:pPr>
+        <w:jc w:val="both"/>
+        <w:rPr>
+          <w:rFonts w:ascii="Courier New" w:hAnsi="Courier New" w:cs="Courier New"/>
+        </w:rPr>
+      </w:pPr>
+      <w:r>
+        <w:rPr>
+          <w:rFonts w:ascii="Arial" w:hAnsi="Arial" w:cs="Arial"/>
+        </w:rPr>
+        <w:t>Cette directive est spécifique au compilateur de Microsoft, elle ne peut donc pas être utilisée avec un autre compilateur.</w:t>
       </w:r>
       <w:bookmarkStart w:id="0" w:name="_GoBack"/>
       <w:bookmarkEnd w:id="0"/>
     </w:p>
     <w:p>
       <w:pPr>
+        <w:jc w:val="both"/>
+        <w:rPr>
+          <w:rFonts w:ascii="Arial" w:hAnsi="Arial" w:cs="Arial"/>
+        </w:rPr>
+      </w:pPr>
+    </w:p>
+    <w:p>
+      <w:pPr>
+        <w:jc w:val="center"/>
+        <w:rPr>
+          <w:rFonts w:ascii="Arial" w:hAnsi="Arial" w:cs="Arial"/>
+          <w:b/>
+        </w:rPr>
+      </w:pPr>
+      <w:r>
+        <w:rPr>
+          <w:rFonts w:ascii="Arial" w:hAnsi="Arial" w:cs="Arial"/>
+          <w:b/>
+        </w:rPr>
+        <w:t>CANPROEX.H</w:t>
+      </w:r>
+    </w:p>
+    <w:p>
+      <w:pPr>
+        <w:jc w:val="both"/>
+      </w:pPr>
+    </w:p>
+    <w:p>
+      <w:pPr>
+        <w:jc w:val="both"/>
+        <w:rPr>
+          <w:rFonts w:ascii="Arial" w:hAnsi="Arial" w:cs="Arial"/>
+        </w:rPr>
+      </w:pPr>
+      <w:r>
+        <w:rPr>
+          <w:rFonts w:ascii="Arial" w:hAnsi="Arial" w:cs="Arial"/>
+        </w:rPr>
+        <w:t>Ce fi</w:t>
+      </w:r>
+      <w:r>
+        <w:rPr>
+          <w:rFonts w:ascii="Arial" w:hAnsi="Arial" w:cs="Arial"/>
+        </w:rPr>
+        <w:t>chier contient les définitions d</w:t>
+      </w:r>
+      <w:r>
+        <w:rPr>
+          <w:rFonts w:ascii="Arial" w:hAnsi="Arial" w:cs="Arial"/>
+        </w:rPr>
+        <w:t>es fonction</w:t>
+      </w:r>
+      <w:r>
+        <w:rPr>
+          <w:rFonts w:ascii="Arial" w:hAnsi="Arial" w:cs="Arial"/>
+        </w:rPr>
+        <w:t>s</w:t>
+      </w:r>
+      <w:r>
+        <w:rPr>
+          <w:rFonts w:ascii="Arial" w:hAnsi="Arial" w:cs="Arial"/>
+        </w:rPr>
+        <w:t xml:space="preserve"> de l'interface CAN exportées par </w:t>
+      </w:r>
+      <w:r>
+        <w:rPr>
+          <w:rFonts w:ascii="Arial" w:hAnsi="Arial" w:cs="Arial"/>
+          <w:b/>
+        </w:rPr>
+        <w:t>NSICANEX.DLL</w:t>
+      </w:r>
+      <w:r>
+        <w:rPr>
+          <w:rFonts w:ascii="Arial" w:hAnsi="Arial" w:cs="Arial"/>
+        </w:rPr>
+        <w:t>. Les fonctions sont prototypées de cette manière :</w:t>
+      </w:r>
+    </w:p>
+    <w:p>
+      <w:pPr>
+        <w:jc w:val="both"/>
+        <w:rPr>
+          <w:rFonts w:ascii="Arial" w:hAnsi="Arial" w:cs="Arial"/>
+        </w:rPr>
+      </w:pPr>
+    </w:p>
+    <w:p>
+      <w:pPr>
+        <w:pStyle w:val="PrformatHTML"/>
+        <w:rPr>
+          <w:sz w:val="24"/>
+          <w:szCs w:val="24"/>
+        </w:rPr>
+      </w:pPr>
+      <w:r>
+        <w:rPr>
+          <w:color w:val="000080"/>
+          <w:sz w:val="24"/>
+          <w:szCs w:val="24"/>
+        </w:rPr>
+        <w:t>#ifdef</w:t>
+      </w:r>
+      <w:r>
+        <w:rPr>
+          <w:color w:val="C0C0C0"/>
+          <w:sz w:val="24"/>
+          <w:szCs w:val="24"/>
+        </w:rPr>
+        <w:t xml:space="preserve"> </w:t>
+      </w:r>
+      <w:r>
+        <w:rPr>
+          <w:color w:val="000080"/>
+          <w:sz w:val="24"/>
+          <w:szCs w:val="24"/>
+        </w:rPr>
+        <w:t>__cplusplus</w:t>
+      </w:r>
+    </w:p>
+    <w:p>
+      <w:pPr>
+        <w:pStyle w:val="PrformatHTML"/>
+        <w:rPr>
+          <w:sz w:val="24"/>
+          <w:szCs w:val="24"/>
+        </w:rPr>
+      </w:pPr>
+      <w:r>
+        <w:rPr>
+          <w:color w:val="C0C0C0"/>
+          <w:sz w:val="24"/>
+          <w:szCs w:val="24"/>
+        </w:rPr>
+        <w:t xml:space="preserve">    </w:t>
+      </w:r>
+      <w:r>
+        <w:rPr>
+          <w:color w:val="808000"/>
+          <w:sz w:val="24"/>
+          <w:szCs w:val="24"/>
+        </w:rPr>
+        <w:t>extern</w:t>
+      </w:r>
+      <w:r>
+        <w:rPr>
+          <w:color w:val="C0C0C0"/>
+          <w:sz w:val="24"/>
+          <w:szCs w:val="24"/>
+        </w:rPr>
+        <w:t xml:space="preserve"> </w:t>
+      </w:r>
+      <w:r>
+        <w:rPr>
+          <w:color w:val="008000"/>
+          <w:sz w:val="24"/>
+          <w:szCs w:val="24"/>
+        </w:rPr>
+        <w:t>"C"</w:t>
+      </w:r>
+      <w:r>
+        <w:rPr>
+          <w:color w:val="C0C0C0"/>
+          <w:sz w:val="24"/>
+          <w:szCs w:val="24"/>
+        </w:rPr>
+        <w:t xml:space="preserve"> </w:t>
+      </w:r>
+      <w:r>
+        <w:rPr>
+          <w:color w:val="000000"/>
+          <w:sz w:val="24"/>
+          <w:szCs w:val="24"/>
+        </w:rPr>
+        <w:t>{</w:t>
+      </w:r>
+    </w:p>
+    <w:p>
+      <w:pPr>
+        <w:jc w:val="both"/>
+        <w:rPr>
+          <w:rFonts w:ascii="Courier New" w:hAnsi="Courier New" w:cs="Courier New"/>
+          <w:color w:val="000080"/>
+        </w:rPr>
+      </w:pPr>
+      <w:r>
+        <w:rPr>
+          <w:rFonts w:ascii="Courier New" w:hAnsi="Courier New" w:cs="Courier New"/>
+          <w:color w:val="000080"/>
+        </w:rPr>
+        <w:t>#endif</w:t>
+      </w:r>
+    </w:p>
+    <w:p>
+      <w:pPr>
+        <w:jc w:val="both"/>
+        <w:rPr>
+          <w:rFonts w:ascii="Courier New" w:hAnsi="Courier New" w:cs="Courier New"/>
+          <w:color w:val="000080"/>
+        </w:rPr>
+      </w:pPr>
+    </w:p>
+    <w:p>
+      <w:pPr>
+        <w:jc w:val="both"/>
+        <w:rPr>
+          <w:rFonts w:ascii="Courier New" w:hAnsi="Courier New" w:cs="Courier New"/>
+        </w:rPr>
+      </w:pPr>
+      <w:r>
+        <w:rPr>
+          <w:rFonts w:ascii="Courier New" w:hAnsi="Courier New" w:cs="Courier New"/>
+          <w:color w:val="808000"/>
+        </w:rPr>
+        <w:t>TYPE</w:t>
+      </w:r>
+      <w:r>
+        <w:rPr>
+          <w:rFonts w:ascii="Courier New" w:hAnsi="Courier New" w:cs="Courier New"/>
+          <w:color w:val="C0C0C0"/>
+        </w:rPr>
+        <w:t xml:space="preserve"> </w:t>
+      </w:r>
+      <w:r>
+        <w:rPr>
+          <w:rFonts w:ascii="Courier New" w:hAnsi="Courier New" w:cs="Courier New"/>
+        </w:rPr>
+        <w:t>_CANAPI fonction(…);</w:t>
+      </w:r>
+    </w:p>
+    <w:p>
+      <w:pPr>
+        <w:jc w:val="both"/>
+        <w:rPr>
+          <w:rFonts w:ascii="Courier New" w:hAnsi="Courier New" w:cs="Courier New"/>
+        </w:rPr>
+      </w:pPr>
+      <w:r>
+        <w:rPr>
+          <w:rFonts w:ascii="Courier New" w:hAnsi="Courier New" w:cs="Courier New"/>
+          <w:color w:val="808000"/>
+        </w:rPr>
+        <w:t>TYPE</w:t>
+      </w:r>
+      <w:r>
+        <w:rPr>
+          <w:rFonts w:ascii="Courier New" w:hAnsi="Courier New" w:cs="Courier New"/>
+          <w:color w:val="C0C0C0"/>
+        </w:rPr>
+        <w:t xml:space="preserve"> </w:t>
+      </w:r>
+      <w:r>
+        <w:rPr>
+          <w:rFonts w:ascii="Courier New" w:hAnsi="Courier New" w:cs="Courier New"/>
+        </w:rPr>
+        <w:t>_CANAPI fonction</w:t>
+      </w:r>
+      <w:r>
+        <w:rPr>
+          <w:rFonts w:ascii="Courier New" w:hAnsi="Courier New" w:cs="Courier New"/>
+        </w:rPr>
+        <w:t>2</w:t>
+      </w:r>
+      <w:r>
+        <w:rPr>
+          <w:rFonts w:ascii="Courier New" w:hAnsi="Courier New" w:cs="Courier New"/>
+        </w:rPr>
+        <w:t>(…);</w:t>
+      </w:r>
+    </w:p>
+    <w:p>
+      <w:pPr>
+        <w:jc w:val="both"/>
+        <w:rPr>
+          <w:rFonts w:ascii="Courier New" w:hAnsi="Courier New" w:cs="Courier New"/>
+        </w:rPr>
+      </w:pPr>
+      <w:r>
+        <w:rPr>
+          <w:rFonts w:ascii="Courier New" w:hAnsi="Courier New" w:cs="Courier New"/>
+        </w:rPr>
+        <w:t>…</w:t>
+      </w:r>
+    </w:p>
+    <w:p>
+      <w:pPr>
+        <w:jc w:val="both"/>
+        <w:rPr>
+          <w:rFonts w:ascii="Courier New" w:hAnsi="Courier New" w:cs="Courier New"/>
+          <w:color w:val="000080"/>
+        </w:rPr>
+      </w:pPr>
+    </w:p>
+    <w:p>
+      <w:pPr>
+        <w:pStyle w:val="PrformatHTML"/>
+        <w:rPr>
+          <w:sz w:val="24"/>
+          <w:szCs w:val="24"/>
+        </w:rPr>
+      </w:pPr>
+      <w:r>
+        <w:rPr>
+          <w:color w:val="000080"/>
+          <w:sz w:val="24"/>
+          <w:szCs w:val="24"/>
+        </w:rPr>
+        <w:t>#ifdef</w:t>
+      </w:r>
+      <w:r>
+        <w:rPr>
+          <w:color w:val="C0C0C0"/>
+          <w:sz w:val="24"/>
+          <w:szCs w:val="24"/>
+        </w:rPr>
+        <w:t xml:space="preserve"> </w:t>
+      </w:r>
+      <w:r>
+        <w:rPr>
+          <w:color w:val="000080"/>
+          <w:sz w:val="24"/>
+          <w:szCs w:val="24"/>
+        </w:rPr>
+        <w:t>__cplusplus</w:t>
+      </w:r>
+    </w:p>
+    <w:p>
+      <w:pPr>
+        <w:pStyle w:val="PrformatHTML"/>
+        <w:rPr>
+          <w:sz w:val="24"/>
+          <w:szCs w:val="24"/>
+        </w:rPr>
+      </w:pPr>
+      <w:r>
+        <w:rPr>
+          <w:color w:val="000000"/>
+          <w:sz w:val="24"/>
+          <w:szCs w:val="24"/>
+        </w:rPr>
+        <w:t>}</w:t>
+      </w:r>
+    </w:p>
+    <w:p>
+      <w:pPr>
+        <w:jc w:val="both"/>
+        <w:rPr>
+          <w:rFonts w:ascii="Courier New" w:hAnsi="Courier New" w:cs="Courier New"/>
+          <w:color w:val="000080"/>
+        </w:rPr>
+      </w:pPr>
+      <w:r>
+        <w:rPr>
+          <w:rFonts w:ascii="Courier New" w:hAnsi="Courier New" w:cs="Courier New"/>
+          <w:color w:val="000080"/>
+        </w:rPr>
+        <w:t>#endif</w:t>
+      </w:r>
+    </w:p>
+    <w:p>
+      <w:pPr>
+        <w:jc w:val="both"/>
+        <w:rPr>
+          <w:rFonts w:ascii="Arial" w:hAnsi="Arial" w:cs="Arial"/>
+        </w:rPr>
+      </w:pPr>
+    </w:p>
+    <w:p>
+      <w:pPr>
+        <w:jc w:val="both"/>
+        <w:rPr>
+          <w:rFonts w:ascii="Courier New" w:hAnsi="Courier New" w:cs="Courier New"/>
+        </w:rPr>
+      </w:pPr>
+    </w:p>
+    <w:p>
+      <w:pPr>
+        <w:jc w:val="both"/>
+        <w:rPr>
+          <w:rFonts w:ascii="Arial" w:hAnsi="Arial" w:cs="Arial"/>
+        </w:rPr>
+      </w:pPr>
+      <w:r>
+        <w:rPr>
+          <w:rFonts w:ascii="Arial" w:hAnsi="Arial" w:cs="Arial"/>
+        </w:rPr>
+        <w:t xml:space="preserve">Le symbole </w:t>
+      </w:r>
+      <w:r>
+        <w:rPr>
+          <w:rFonts w:ascii="Arial" w:hAnsi="Arial" w:cs="Arial"/>
+          <w:b/>
+        </w:rPr>
+        <w:t>_CANAPI</w:t>
+      </w:r>
+      <w:r>
+        <w:rPr>
+          <w:rFonts w:ascii="Arial" w:hAnsi="Arial" w:cs="Arial"/>
+        </w:rPr>
+        <w:t xml:space="preserve"> est défini dans le fichier </w:t>
+      </w:r>
+      <w:r>
+        <w:rPr>
+          <w:rFonts w:ascii="Arial" w:hAnsi="Arial" w:cs="Arial"/>
+          <w:b/>
+        </w:rPr>
+        <w:t>CANPCEX.H</w:t>
+      </w:r>
+      <w:r>
+        <w:rPr>
+          <w:rFonts w:ascii="Arial" w:hAnsi="Arial" w:cs="Arial"/>
+        </w:rPr>
+        <w:t>.</w:t>
+      </w:r>
+    </w:p>
+    <w:p>
+      <w:pPr>
+        <w:jc w:val="both"/>
+        <w:rPr>
+          <w:rFonts w:ascii="Arial" w:hAnsi="Arial" w:cs="Arial"/>
+        </w:rPr>
+      </w:pPr>
+    </w:p>
+    <w:p>
+      <w:pPr>
+        <w:jc w:val="both"/>
+        <w:rPr>
+          <w:rFonts w:ascii="Arial" w:hAnsi="Arial" w:cs="Arial"/>
+        </w:rPr>
+      </w:pPr>
+      <w:r>
+        <w:rPr>
+          <w:rFonts w:ascii="Arial" w:hAnsi="Arial" w:cs="Arial"/>
+          <w:b/>
+        </w:rPr>
+        <w:t>extern "C"</w:t>
+      </w:r>
+      <w:r>
+        <w:rPr>
+          <w:rFonts w:ascii="Arial" w:hAnsi="Arial" w:cs="Arial"/>
+        </w:rPr>
+        <w:t xml:space="preserve"> permet d'indiquer que les fonctions déclarées à l'intérieur utiliseront une convention d'ap</w:t>
+      </w:r>
+      <w:r>
+        <w:rPr>
+          <w:rFonts w:ascii="Arial" w:hAnsi="Arial" w:cs="Arial"/>
+        </w:rPr>
+        <w:t>pel C. L</w:t>
+      </w:r>
+      <w:r>
+        <w:rPr>
+          <w:rFonts w:ascii="Arial" w:hAnsi="Arial" w:cs="Arial"/>
+        </w:rPr>
+        <w:t>e but est de pouvoir appeler une bibliothèque C depuis du C++</w:t>
+      </w:r>
+      <w:r>
+        <w:rPr>
+          <w:rFonts w:ascii="Arial" w:hAnsi="Arial" w:cs="Arial"/>
+        </w:rPr>
+        <w:t>.</w:t>
+      </w:r>
+    </w:p>
+    <w:p>
+      <w:pPr>
         <w:contextualSpacing/>
-        <w:jc w:val="center"/>
-      </w:pPr>
-    </w:p>
-    <w:p>
-      <w:pPr>
-        <w:contextualSpacing/>
-        <w:jc w:val="center"/>
+        <w:rPr>
+          <w:rFonts w:ascii="Courier New" w:hAnsi="Courier New" w:cs="Courier New"/>
+          <w:sz w:val="22"/>
+        </w:rPr>
       </w:pPr>
     </w:p>
     <w:sectPr>
-      <w:headerReference w:type="even" r:id="rId17"/>
-      <w:headerReference w:type="default" r:id="rId18"/>
-      <w:footerReference w:type="default" r:id="rId19"/>
+      <w:headerReference w:type="even" r:id="rId18"/>
+      <w:headerReference w:type="default" r:id="rId19"/>
+      <w:footerReference w:type="default" r:id="rId20"/>
       <w:pgSz w:w="11900" w:h="16820"/>
       <w:pgMar w:top="170" w:right="1418" w:bottom="153" w:left="1418" w:header="709" w:footer="709" w:gutter="0"/>
       <w:cols w:space="708"/>
@@ -3970,23 +5294,7 @@
         <w:rFonts w:ascii="Arial" w:hAnsi="Arial" w:cs="Arial"/>
         <w:b/>
       </w:rPr>
-      <w:t xml:space="preserve">Auteurs : </w:t>
-    </w:r>
-    <w:proofErr w:type="spellStart"/>
-    <w:r>
-      <w:rPr>
-        <w:rFonts w:ascii="Arial" w:hAnsi="Arial" w:cs="Arial"/>
-        <w:b/>
-      </w:rPr>
-      <w:t>Q.Panissier</w:t>
-    </w:r>
-    <w:proofErr w:type="spellEnd"/>
-    <w:r>
-      <w:rPr>
-        <w:rFonts w:ascii="Arial" w:hAnsi="Arial" w:cs="Arial"/>
-        <w:b/>
-      </w:rPr>
-      <w:t xml:space="preserve"> </w:t>
+      <w:t xml:space="preserve">Auteurs : Q.Panissier </w:t>
     </w:r>
     <w:r>
       <w:rPr>
@@ -4056,7 +5364,7 @@
         <w:b/>
         <w:noProof/>
       </w:rPr>
-      <w:t>9</w:t>
+      <w:t>11</w:t>
     </w:r>
     <w:r>
       <w:rPr>
@@ -4232,7 +5540,7 @@
         <v:path o:extrusionok="f" gradientshapeok="t" o:connecttype="rect"/>
         <o:lock v:ext="edit" aspectratio="t"/>
       </v:shapetype>
-      <v:shape id="_x0000_i1030" type="#_x0000_t75" style="width:11.1pt;height:11.1pt" o:bullet="t">
+      <v:shape id="_x0000_i1109" type="#_x0000_t75" style="width:11.1pt;height:11.1pt" o:bullet="t">
         <v:imagedata r:id="rId1" o:title="Word Work File L_3"/>
       </v:shape>
     </w:pict>
@@ -5077,7 +6385,7 @@
   <w:abstractNum w:abstractNumId="8">
     <w:nsid w:val="1F3C06FF"/>
     <w:multiLevelType w:val="hybridMultilevel"/>
-    <w:tmpl w:val="8614515A"/>
+    <w:tmpl w:val="FE269A18"/>
     <w:lvl w:ilvl="0" w:tplc="040C000B">
       <w:start w:val="1"/>
       <w:numFmt w:val="bullet"/>
@@ -5188,6 +6496,119 @@
     </w:lvl>
   </w:abstractNum>
   <w:abstractNum w:abstractNumId="9">
+    <w:nsid w:val="295C6429"/>
+    <w:multiLevelType w:val="hybridMultilevel"/>
+    <w:tmpl w:val="6F9C5336"/>
+    <w:lvl w:ilvl="0" w:tplc="040C0001">
+      <w:start w:val="1"/>
+      <w:numFmt w:val="bullet"/>
+      <w:lvlText w:val=""/>
+      <w:lvlJc w:val="left"/>
+      <w:pPr>
+        <w:ind w:left="1428" w:hanging="360"/>
+      </w:pPr>
+      <w:rPr>
+        <w:rFonts w:ascii="Symbol" w:hAnsi="Symbol" w:hint="default"/>
+      </w:rPr>
+    </w:lvl>
+    <w:lvl w:ilvl="1" w:tplc="040C0003" w:tentative="1">
+      <w:start w:val="1"/>
+      <w:numFmt w:val="bullet"/>
+      <w:lvlText w:val="o"/>
+      <w:lvlJc w:val="left"/>
+      <w:pPr>
+        <w:ind w:left="2148" w:hanging="360"/>
+      </w:pPr>
+      <w:rPr>
+        <w:rFonts w:ascii="Courier New" w:hAnsi="Courier New" w:cs="Courier New" w:hint="default"/>
+      </w:rPr>
+    </w:lvl>
+    <w:lvl w:ilvl="2" w:tplc="040C0005" w:tentative="1">
+      <w:start w:val="1"/>
+      <w:numFmt w:val="bullet"/>
+      <w:lvlText w:val=""/>
+      <w:lvlJc w:val="left"/>
+      <w:pPr>
+        <w:ind w:left="2868" w:hanging="360"/>
+      </w:pPr>
+      <w:rPr>
+        <w:rFonts w:ascii="Wingdings" w:hAnsi="Wingdings" w:hint="default"/>
+      </w:rPr>
+    </w:lvl>
+    <w:lvl w:ilvl="3" w:tplc="040C0001" w:tentative="1">
+      <w:start w:val="1"/>
+      <w:numFmt w:val="bullet"/>
+      <w:lvlText w:val=""/>
+      <w:lvlJc w:val="left"/>
+      <w:pPr>
+        <w:ind w:left="3588" w:hanging="360"/>
+      </w:pPr>
+      <w:rPr>
+        <w:rFonts w:ascii="Symbol" w:hAnsi="Symbol" w:hint="default"/>
+      </w:rPr>
+    </w:lvl>
+    <w:lvl w:ilvl="4" w:tplc="040C0003" w:tentative="1">
+      <w:start w:val="1"/>
+      <w:numFmt w:val="bullet"/>
+      <w:lvlText w:val="o"/>
+      <w:lvlJc w:val="left"/>
+      <w:pPr>
+        <w:ind w:left="4308" w:hanging="360"/>
+      </w:pPr>
+      <w:rPr>
+        <w:rFonts w:ascii="Courier New" w:hAnsi="Courier New" w:cs="Courier New" w:hint="default"/>
+      </w:rPr>
+    </w:lvl>
+    <w:lvl w:ilvl="5" w:tplc="040C0005" w:tentative="1">
+      <w:start w:val="1"/>
+      <w:numFmt w:val="bullet"/>
+      <w:lvlText w:val=""/>
+      <w:lvlJc w:val="left"/>
+      <w:pPr>
+        <w:ind w:left="5028" w:hanging="360"/>
+      </w:pPr>
+      <w:rPr>
+        <w:rFonts w:ascii="Wingdings" w:hAnsi="Wingdings" w:hint="default"/>
+      </w:rPr>
+    </w:lvl>
+    <w:lvl w:ilvl="6" w:tplc="040C0001" w:tentative="1">
+      <w:start w:val="1"/>
+      <w:numFmt w:val="bullet"/>
+      <w:lvlText w:val=""/>
+      <w:lvlJc w:val="left"/>
+      <w:pPr>
+        <w:ind w:left="5748" w:hanging="360"/>
+      </w:pPr>
+      <w:rPr>
+        <w:rFonts w:ascii="Symbol" w:hAnsi="Symbol" w:hint="default"/>
+      </w:rPr>
+    </w:lvl>
+    <w:lvl w:ilvl="7" w:tplc="040C0003" w:tentative="1">
+      <w:start w:val="1"/>
+      <w:numFmt w:val="bullet"/>
+      <w:lvlText w:val="o"/>
+      <w:lvlJc w:val="left"/>
+      <w:pPr>
+        <w:ind w:left="6468" w:hanging="360"/>
+      </w:pPr>
+      <w:rPr>
+        <w:rFonts w:ascii="Courier New" w:hAnsi="Courier New" w:cs="Courier New" w:hint="default"/>
+      </w:rPr>
+    </w:lvl>
+    <w:lvl w:ilvl="8" w:tplc="040C0005" w:tentative="1">
+      <w:start w:val="1"/>
+      <w:numFmt w:val="bullet"/>
+      <w:lvlText w:val=""/>
+      <w:lvlJc w:val="left"/>
+      <w:pPr>
+        <w:ind w:left="7188" w:hanging="360"/>
+      </w:pPr>
+      <w:rPr>
+        <w:rFonts w:ascii="Wingdings" w:hAnsi="Wingdings" w:hint="default"/>
+      </w:rPr>
+    </w:lvl>
+  </w:abstractNum>
+  <w:abstractNum w:abstractNumId="10">
     <w:nsid w:val="2BDA13B3"/>
     <w:multiLevelType w:val="hybridMultilevel"/>
     <w:tmpl w:val="C1601070"/>
@@ -5300,7 +6721,7 @@
       </w:rPr>
     </w:lvl>
   </w:abstractNum>
-  <w:abstractNum w:abstractNumId="10">
+  <w:abstractNum w:abstractNumId="11">
     <w:nsid w:val="334510BA"/>
     <w:multiLevelType w:val="hybridMultilevel"/>
     <w:tmpl w:val="047C65FA"/>
@@ -5412,7 +6833,7 @@
       </w:rPr>
     </w:lvl>
   </w:abstractNum>
-  <w:abstractNum w:abstractNumId="11">
+  <w:abstractNum w:abstractNumId="12">
     <w:nsid w:val="359E31B9"/>
     <w:multiLevelType w:val="hybridMultilevel"/>
     <w:tmpl w:val="5B764BA6"/>
@@ -5528,7 +6949,7 @@
       </w:pPr>
     </w:lvl>
   </w:abstractNum>
-  <w:abstractNum w:abstractNumId="12">
+  <w:abstractNum w:abstractNumId="13">
     <w:nsid w:val="382A4F39"/>
     <w:multiLevelType w:val="hybridMultilevel"/>
     <w:tmpl w:val="4BB4B71C"/>
@@ -5641,7 +7062,7 @@
       </w:rPr>
     </w:lvl>
   </w:abstractNum>
-  <w:abstractNum w:abstractNumId="13">
+  <w:abstractNum w:abstractNumId="14">
     <w:nsid w:val="48925AA1"/>
     <w:multiLevelType w:val="hybridMultilevel"/>
     <w:tmpl w:val="B98A9A14"/>
@@ -5754,7 +7175,7 @@
       </w:rPr>
     </w:lvl>
   </w:abstractNum>
-  <w:abstractNum w:abstractNumId="14">
+  <w:abstractNum w:abstractNumId="15">
     <w:nsid w:val="4FE36D1A"/>
     <w:multiLevelType w:val="hybridMultilevel"/>
     <w:tmpl w:val="5BF89062"/>
@@ -5867,7 +7288,7 @@
       </w:rPr>
     </w:lvl>
   </w:abstractNum>
-  <w:abstractNum w:abstractNumId="15">
+  <w:abstractNum w:abstractNumId="16">
     <w:nsid w:val="504D7131"/>
     <w:multiLevelType w:val="hybridMultilevel"/>
     <w:tmpl w:val="5E8C7B46"/>
@@ -5953,7 +7374,7 @@
       </w:pPr>
     </w:lvl>
   </w:abstractNum>
-  <w:abstractNum w:abstractNumId="16">
+  <w:abstractNum w:abstractNumId="17">
     <w:nsid w:val="55C81D80"/>
     <w:multiLevelType w:val="hybridMultilevel"/>
     <w:tmpl w:val="EC5ADD54"/>
@@ -6066,7 +7487,7 @@
       </w:rPr>
     </w:lvl>
   </w:abstractNum>
-  <w:abstractNum w:abstractNumId="17">
+  <w:abstractNum w:abstractNumId="18">
     <w:nsid w:val="5DE0274F"/>
     <w:multiLevelType w:val="hybridMultilevel"/>
     <w:tmpl w:val="C3A40EA8"/>
@@ -6179,7 +7600,7 @@
       </w:rPr>
     </w:lvl>
   </w:abstractNum>
-  <w:abstractNum w:abstractNumId="18">
+  <w:abstractNum w:abstractNumId="19">
     <w:nsid w:val="5F9A612A"/>
     <w:multiLevelType w:val="hybridMultilevel"/>
     <w:tmpl w:val="A3FEEFF8"/>
@@ -6292,7 +7713,7 @@
       </w:rPr>
     </w:lvl>
   </w:abstractNum>
-  <w:abstractNum w:abstractNumId="19">
+  <w:abstractNum w:abstractNumId="20">
     <w:nsid w:val="67FC788C"/>
     <w:multiLevelType w:val="hybridMultilevel"/>
     <w:tmpl w:val="0428D44A"/>
@@ -6404,7 +7825,7 @@
       </w:rPr>
     </w:lvl>
   </w:abstractNum>
-  <w:abstractNum w:abstractNumId="20">
+  <w:abstractNum w:abstractNumId="21">
     <w:nsid w:val="6A4D50B9"/>
     <w:multiLevelType w:val="hybridMultilevel"/>
     <w:tmpl w:val="1772DD26"/>
@@ -6517,7 +7938,7 @@
       </w:rPr>
     </w:lvl>
   </w:abstractNum>
-  <w:abstractNum w:abstractNumId="21">
+  <w:abstractNum w:abstractNumId="22">
     <w:nsid w:val="72C1174E"/>
     <w:multiLevelType w:val="hybridMultilevel"/>
     <w:tmpl w:val="933CDDFE"/>
@@ -6631,7 +8052,7 @@
       </w:rPr>
     </w:lvl>
   </w:abstractNum>
-  <w:abstractNum w:abstractNumId="22">
+  <w:abstractNum w:abstractNumId="23">
     <w:nsid w:val="7618563D"/>
     <w:multiLevelType w:val="hybridMultilevel"/>
     <w:tmpl w:val="BD2CF968"/>
@@ -6744,7 +8165,7 @@
       </w:rPr>
     </w:lvl>
   </w:abstractNum>
-  <w:abstractNum w:abstractNumId="23">
+  <w:abstractNum w:abstractNumId="24">
     <w:nsid w:val="7D0B679E"/>
     <w:multiLevelType w:val="hybridMultilevel"/>
     <w:tmpl w:val="BF42D26C"/>
@@ -6831,7 +8252,7 @@
     </w:lvl>
   </w:abstractNum>
   <w:num w:numId="1">
-    <w:abstractNumId w:val="11"/>
+    <w:abstractNumId w:val="12"/>
   </w:num>
   <w:num w:numId="2">
     <w:abstractNumId w:val="1"/>
@@ -6840,31 +8261,31 @@
     <w:abstractNumId w:val="8"/>
   </w:num>
   <w:num w:numId="4">
-    <w:abstractNumId w:val="20"/>
+    <w:abstractNumId w:val="21"/>
   </w:num>
   <w:num w:numId="5">
-    <w:abstractNumId w:val="17"/>
+    <w:abstractNumId w:val="18"/>
   </w:num>
   <w:num w:numId="6">
-    <w:abstractNumId w:val="15"/>
+    <w:abstractNumId w:val="16"/>
   </w:num>
   <w:num w:numId="7">
-    <w:abstractNumId w:val="22"/>
+    <w:abstractNumId w:val="23"/>
   </w:num>
   <w:num w:numId="8">
     <w:abstractNumId w:val="3"/>
   </w:num>
   <w:num w:numId="9">
-    <w:abstractNumId w:val="23"/>
+    <w:abstractNumId w:val="24"/>
   </w:num>
   <w:num w:numId="10">
     <w:abstractNumId w:val="5"/>
   </w:num>
   <w:num w:numId="11">
-    <w:abstractNumId w:val="21"/>
+    <w:abstractNumId w:val="22"/>
   </w:num>
   <w:num w:numId="12">
-    <w:abstractNumId w:val="13"/>
+    <w:abstractNumId w:val="14"/>
   </w:num>
   <w:num w:numId="13">
     <w:abstractNumId w:val="6"/>
@@ -6873,34 +8294,37 @@
     <w:abstractNumId w:val="7"/>
   </w:num>
   <w:num w:numId="15">
-    <w:abstractNumId w:val="18"/>
+    <w:abstractNumId w:val="19"/>
   </w:num>
   <w:num w:numId="16">
     <w:abstractNumId w:val="4"/>
   </w:num>
   <w:num w:numId="17">
-    <w:abstractNumId w:val="19"/>
+    <w:abstractNumId w:val="20"/>
   </w:num>
   <w:num w:numId="18">
     <w:abstractNumId w:val="0"/>
   </w:num>
   <w:num w:numId="19">
-    <w:abstractNumId w:val="14"/>
+    <w:abstractNumId w:val="15"/>
   </w:num>
   <w:num w:numId="20">
     <w:abstractNumId w:val="2"/>
   </w:num>
   <w:num w:numId="21">
-    <w:abstractNumId w:val="9"/>
+    <w:abstractNumId w:val="10"/>
   </w:num>
   <w:num w:numId="22">
-    <w:abstractNumId w:val="16"/>
+    <w:abstractNumId w:val="17"/>
   </w:num>
   <w:num w:numId="23">
-    <w:abstractNumId w:val="10"/>
+    <w:abstractNumId w:val="11"/>
   </w:num>
   <w:num w:numId="24">
-    <w:abstractNumId w:val="12"/>
+    <w:abstractNumId w:val="13"/>
+  </w:num>
+  <w:num w:numId="25">
+    <w:abstractNumId w:val="9"/>
   </w:num>
 </w:numbering>
 </file>
@@ -7671,6 +9095,11 @@
       <w:rFonts w:ascii="Courier New" w:hAnsi="Courier New" w:cs="Courier New"/>
     </w:rPr>
   </w:style>
+  <w:style w:type="character" w:customStyle="1" w:styleId="apple-converted-space">
+    <w:name w:val="apple-converted-space"/>
+    <w:basedOn w:val="Policepardfaut"/>
+    <w:rsid w:val="003A6B86"/>
+  </w:style>
 </w:styles>
 </file>
 
@@ -8440,6 +9869,11 @@
       <w:rFonts w:ascii="Courier New" w:hAnsi="Courier New" w:cs="Courier New"/>
     </w:rPr>
   </w:style>
+  <w:style w:type="character" w:customStyle="1" w:styleId="apple-converted-space">
+    <w:name w:val="apple-converted-space"/>
+    <w:basedOn w:val="Policepardfaut"/>
+    <w:rsid w:val="003A6B86"/>
+  </w:style>
 </w:styles>
 </file>
 
@@ -8733,7 +10167,7 @@
 </file>
 
 <file path=customXml/itemProps1.xml><?xml version="1.0" encoding="utf-8"?>
-<ds:datastoreItem xmlns:ds="http://schemas.openxmlformats.org/officeDocument/2006/customXml" ds:itemID="{AA4F392B-C5F4-4491-8A61-F90803303CC4}">
+<ds:datastoreItem xmlns:ds="http://schemas.openxmlformats.org/officeDocument/2006/customXml" ds:itemID="{D3BA340E-EDF2-43CC-A22A-E46A6F3ACF9C}">
   <ds:schemaRefs>
     <ds:schemaRef ds:uri="http://schemas.openxmlformats.org/officeDocument/2006/bibliography"/>
   </ds:schemaRefs>

</xml_diff>